<commit_message>
Update word document with background of what the script does.
</commit_message>
<xml_diff>
--- a/Notes for Archiving.docx
+++ b/Notes for Archiving.docx
@@ -3,92 +3,134 @@
 <w:document xmlns:wpc="http://schemas.microsoft.com/office/word/2010/wordprocessingCanvas" xmlns:cx="http://schemas.microsoft.com/office/drawing/2014/chartex" xmlns:cx1="http://schemas.microsoft.com/office/drawing/2015/9/8/chartex" xmlns:cx2="http://schemas.microsoft.com/office/drawing/2015/10/21/chartex" xmlns:cx3="http://schemas.microsoft.com/office/drawing/2016/5/9/chartex" xmlns:cx4="http://schemas.microsoft.com/office/drawing/2016/5/10/chartex" xmlns:cx5="http://schemas.microsoft.com/office/drawing/2016/5/11/chartex" xmlns:cx6="http://schemas.microsoft.com/office/drawing/2016/5/12/chartex" xmlns:cx7="http://schemas.microsoft.com/office/drawing/2016/5/13/chartex" xmlns:cx8="http://schemas.microsoft.com/office/drawing/2016/5/14/chartex" xmlns:mc="http://schemas.openxmlformats.org/markup-compatibility/2006" xmlns:aink="http://schemas.microsoft.com/office/drawing/2016/ink" xmlns:am3d="http://schemas.microsoft.com/office/drawing/2017/model3d" xmlns:o="urn:schemas-microsoft-com:office:office" xmlns:oel="http://schemas.microsoft.com/office/2019/extlst" xmlns:r="http://schemas.openxmlformats.org/officeDocument/2006/relationships" xmlns:m="http://schemas.openxmlformats.org/officeDocument/2006/math" xmlns:v="urn:schemas-microsoft-com:vml" xmlns:wp14="http://schemas.microsoft.com/office/word/2010/wordprocessingDrawing" xmlns:wp="http://schemas.openxmlformats.org/drawingml/2006/wordprocessingDrawing" xmlns:w10="urn:schemas-microsoft-com:office:word" xmlns:w="http://schemas.openxmlformats.org/wordprocessingml/2006/main" xmlns:w14="http://schemas.microsoft.com/office/word/2010/wordml" xmlns:w15="http://schemas.microsoft.com/office/word/2012/wordml" xmlns:w16cex="http://schemas.microsoft.com/office/word/2018/wordml/cex" xmlns:w16cid="http://schemas.microsoft.com/office/word/2016/wordml/cid" xmlns:w16="http://schemas.microsoft.com/office/word/2018/wordml" xmlns:w16sdtdh="http://schemas.microsoft.com/office/word/2020/wordml/sdtdatahash" xmlns:w16se="http://schemas.microsoft.com/office/word/2015/wordml/symex" xmlns:wpg="http://schemas.microsoft.com/office/word/2010/wordprocessingGroup" xmlns:wpi="http://schemas.microsoft.com/office/word/2010/wordprocessingInk" xmlns:wne="http://schemas.microsoft.com/office/word/2006/wordml" xmlns:wps="http://schemas.microsoft.com/office/word/2010/wordprocessingShape" mc:Ignorable="w14 w15 w16se w16cid w16 w16cex w16sdtdh wp14">
   <w:body>
     <w:p>
-      <w:r>
+      <w:pPr>
+        <w:rPr>
+          <w:sz w:val="28"/>
+          <w:szCs w:val="28"/>
+        </w:rPr>
+      </w:pPr>
+      <w:r>
+        <w:rPr>
+          <w:sz w:val="28"/>
+          <w:szCs w:val="28"/>
+        </w:rPr>
         <w:t>Notes for Archiving</w:t>
       </w:r>
     </w:p>
+    <w:p>
+      <w:pPr>
+        <w:rPr>
+          <w:sz w:val="28"/>
+          <w:szCs w:val="28"/>
+        </w:rPr>
+      </w:pPr>
+    </w:p>
+    <w:p>
+      <w:pPr>
+        <w:rPr>
+          <w:sz w:val="24"/>
+          <w:szCs w:val="24"/>
+        </w:rPr>
+      </w:pPr>
+      <w:r>
+        <w:rPr>
+          <w:sz w:val="24"/>
+          <w:szCs w:val="24"/>
+        </w:rPr>
+        <w:t>Background</w:t>
+      </w:r>
+    </w:p>
+    <w:p>
+      <w:r>
+        <w:t>At the end of each academic year, we need to make a static copy of the courses that have just completed. The static copy is then moved to the archive server - (archive.st-andrews.ac.uk).</w:t>
+      </w:r>
+    </w:p>
+    <w:p>
+      <w:r>
+        <w:t xml:space="preserve"> This was previously achieved by using a tool called </w:t>
+      </w:r>
+      <w:proofErr w:type="spellStart"/>
+      <w:r>
+        <w:t>HTTrack</w:t>
+      </w:r>
+      <w:proofErr w:type="spellEnd"/>
+      <w:r>
+        <w:t xml:space="preserve"> to get the static pages.</w:t>
+      </w:r>
+    </w:p>
+    <w:p>
+      <w:r>
+        <w:t xml:space="preserve"> Before these copied course pages were moved to the archive </w:t>
+      </w:r>
+      <w:r>
+        <w:t>server,</w:t>
+      </w:r>
+      <w:r>
+        <w:t xml:space="preserve"> they had various updates applied such as: Adding a green banner to the top of the page and various link and title changes</w:t>
+      </w:r>
+      <w:r>
+        <w:t xml:space="preserve"> to fit the form of their new home and to flag that they were archived.</w:t>
+      </w:r>
+      <w:r>
+        <w:t xml:space="preserve"> </w:t>
+      </w:r>
+    </w:p>
+    <w:p>
+      <w:r>
+        <w:t>These edits where completed using the find and replace function in the code editor.</w:t>
+      </w:r>
+    </w:p>
     <w:p/>
-    <w:p/>
-    <w:p>
-      <w:r>
-        <w:t xml:space="preserve">1. Get the list of courses from Screaming Frog (Steve) and copy into a text file. </w:t>
-      </w:r>
-    </w:p>
-    <w:p>
-      <w:r>
-        <w:tab/>
-        <w:t>Note - This will probably be in a CSV file, but I found using a text file easier although this could be investigated.</w:t>
-      </w:r>
-    </w:p>
-    <w:p>
-      <w:r>
-        <w:tab/>
-        <w:t>When copying from csv to text file there will be a comma at the end of each line. These and any spaces need to be removed. Use find and replace.</w:t>
-      </w:r>
-    </w:p>
-    <w:p>
-      <w:r>
-        <w:t>2. First use a sample of the courses, 2-3 links and create a test file e.g.: test-ug.</w:t>
-      </w:r>
-    </w:p>
-    <w:p>
-      <w:r>
-        <w:t>3. ($file) - This variable should point to this test file for testing and the larger file to run the full list.</w:t>
-      </w:r>
-    </w:p>
-    <w:p>
-      <w:r>
-        <w:t xml:space="preserve">4. ($links) - This variable is set equal to the file($file). The PHP function </w:t>
-      </w:r>
-      <w:proofErr w:type="gramStart"/>
-      <w:r>
-        <w:t>file(</w:t>
-      </w:r>
-      <w:proofErr w:type="gramEnd"/>
-      <w:r>
-        <w:t>) takes each link and builds an array so we can loop over.</w:t>
-      </w:r>
-    </w:p>
-    <w:p>
-      <w:r>
-        <w:t>5. (</w:t>
+    <w:p>
+      <w:pPr>
+        <w:rPr>
+          <w:sz w:val="24"/>
+          <w:szCs w:val="24"/>
+        </w:rPr>
+      </w:pPr>
+      <w:r>
+        <w:rPr>
+          <w:sz w:val="24"/>
+          <w:szCs w:val="24"/>
+        </w:rPr>
+        <w:t>Issue</w:t>
+      </w:r>
+    </w:p>
+    <w:p>
+      <w:r>
+        <w:t>The</w:t>
+      </w:r>
+      <w:r>
+        <w:t xml:space="preserve">re is an issue with this process as the </w:t>
       </w:r>
       <w:proofErr w:type="spellStart"/>
       <w:r>
-        <w:t>set_time_</w:t>
-      </w:r>
-      <w:proofErr w:type="gramStart"/>
-      <w:r>
-        <w:t>limit</w:t>
+        <w:t>HTTrack</w:t>
       </w:r>
       <w:proofErr w:type="spellEnd"/>
       <w:r>
-        <w:t>(</w:t>
-      </w:r>
-      <w:proofErr w:type="gramEnd"/>
-      <w:r>
-        <w:t>0)) - This code takes a long time to run so the time limit is set to zero to allow the code to keep running. maybe investigate why it takes such a long time.</w:t>
-      </w:r>
-    </w:p>
-    <w:p>
-      <w:r>
-        <w:t>6. Loop (foreach) - This function loops over the array. All the following occurs inside the loop.</w:t>
-      </w:r>
-    </w:p>
-    <w:p/>
-    <w:p>
-      <w:r>
-        <w:t>// All the following code happens inside item 6 - the loop</w:t>
-      </w:r>
-    </w:p>
-    <w:p>
-      <w:r>
-        <w:t>Steps 1-3 are done locally.</w:t>
-      </w:r>
-    </w:p>
-    <w:p>
-      <w:r>
-        <w:t>Step 4 is moving to the server.</w:t>
+        <w:t xml:space="preserve"> tool can no longer be used to get the static pages due to system changes that block it’s use.</w:t>
+      </w:r>
+    </w:p>
+    <w:p>
+      <w:r>
+        <w:t xml:space="preserve">This solution uses PHP and hopes to replicate the </w:t>
+      </w:r>
+      <w:proofErr w:type="spellStart"/>
+      <w:r>
+        <w:t>HTTrack</w:t>
+      </w:r>
+      <w:proofErr w:type="spellEnd"/>
+      <w:r>
+        <w:t xml:space="preserve"> tool</w:t>
+      </w:r>
+      <w:r>
+        <w:t xml:space="preserve"> by doing the following.</w:t>
+      </w:r>
+    </w:p>
+    <w:p>
+      <w:r>
+        <w:t>Note this code is run locally.</w:t>
       </w:r>
     </w:p>
     <w:p>
@@ -96,11 +138,41 @@
         <w:pStyle w:val="ListParagraph"/>
         <w:numPr>
           <w:ilvl w:val="0"/>
-          <w:numId w:val="2"/>
+          <w:numId w:val="4"/>
         </w:numPr>
       </w:pPr>
       <w:r>
-        <w:t xml:space="preserve">This works by getting the path of each link and creating a folder structure from this along with index.html file that we can populate. </w:t>
+        <w:t>Get a list of the course URL’s for UG and PG:</w:t>
+      </w:r>
+    </w:p>
+    <w:p>
+      <w:pPr>
+        <w:pStyle w:val="ListParagraph"/>
+        <w:numPr>
+          <w:ilvl w:val="1"/>
+          <w:numId w:val="4"/>
+        </w:numPr>
+      </w:pPr>
+      <w:r>
+        <w:t>Note – run the script for each UG &amp; PG separately.</w:t>
+      </w:r>
+    </w:p>
+    <w:p>
+      <w:pPr>
+        <w:pStyle w:val="ListParagraph"/>
+        <w:numPr>
+          <w:ilvl w:val="1"/>
+          <w:numId w:val="4"/>
+        </w:numPr>
+      </w:pPr>
+      <w:r>
+        <w:t xml:space="preserve">Use a test sample </w:t>
+      </w:r>
+      <w:r>
+        <w:t xml:space="preserve">initially - </w:t>
+      </w:r>
+      <w:r>
+        <w:t>2-3 files.</w:t>
       </w:r>
     </w:p>
     <w:p>
@@ -108,11 +180,11 @@
         <w:pStyle w:val="ListParagraph"/>
         <w:numPr>
           <w:ilvl w:val="0"/>
-          <w:numId w:val="2"/>
+          <w:numId w:val="4"/>
         </w:numPr>
       </w:pPr>
       <w:r>
-        <w:t xml:space="preserve">When moving the files to the archive server there are several fixes required, such as the archive banner, breadcrumbs and other links that need fixed. </w:t>
+        <w:t>Loop over these files</w:t>
       </w:r>
     </w:p>
     <w:p>
@@ -120,11 +192,11 @@
         <w:pStyle w:val="ListParagraph"/>
         <w:numPr>
           <w:ilvl w:val="0"/>
-          <w:numId w:val="2"/>
+          <w:numId w:val="4"/>
         </w:numPr>
       </w:pPr>
       <w:r>
-        <w:t xml:space="preserve"> All the above changes should happen automatically when the code is run except for the footer removal on pages from 2023-2024 onwards. This is done by a manual Find and Replace. </w:t>
+        <w:t>Create a local folder structure matching that of each URL form the list.</w:t>
       </w:r>
     </w:p>
     <w:p>
@@ -132,17 +204,11 @@
         <w:pStyle w:val="ListParagraph"/>
         <w:numPr>
           <w:ilvl w:val="0"/>
-          <w:numId w:val="2"/>
+          <w:numId w:val="4"/>
         </w:numPr>
       </w:pPr>
       <w:r>
-        <w:t xml:space="preserve">Once everything is looking good, we can move the </w:t>
-      </w:r>
-      <w:r>
-        <w:t>files</w:t>
-      </w:r>
-      <w:r>
-        <w:t xml:space="preserve"> to the server.</w:t>
+        <w:t>Add an index.html file to each folder.</w:t>
       </w:r>
     </w:p>
     <w:p>
@@ -150,19 +216,96 @@
         <w:pStyle w:val="ListParagraph"/>
         <w:numPr>
           <w:ilvl w:val="0"/>
-          <w:numId w:val="2"/>
+          <w:numId w:val="4"/>
         </w:numPr>
       </w:pPr>
       <w:r>
-        <w:t>The structure of the URL's and so our folder structure does not match the structure of the currently archived content. We need to manually create the folder structure on the server and copy the appropriate files to each of these folders.</w:t>
+        <w:t xml:space="preserve"> </w:t>
+      </w:r>
+      <w:r>
+        <w:t>Get the content from each URL.</w:t>
+      </w:r>
+    </w:p>
+    <w:p>
+      <w:pPr>
+        <w:pStyle w:val="ListParagraph"/>
+        <w:numPr>
+          <w:ilvl w:val="0"/>
+          <w:numId w:val="4"/>
+        </w:numPr>
+      </w:pPr>
+      <w:r>
+        <w:t>Update the contents making changes; Add the green banner and breadcrumb links etc.</w:t>
+      </w:r>
+    </w:p>
+    <w:p>
+      <w:pPr>
+        <w:pStyle w:val="ListParagraph"/>
+        <w:numPr>
+          <w:ilvl w:val="0"/>
+          <w:numId w:val="4"/>
+        </w:numPr>
+      </w:pPr>
+      <w:r>
+        <w:t>Write the updated files to the index.html files within the new folder structure.</w:t>
+      </w:r>
+    </w:p>
+    <w:p>
+      <w:pPr>
+        <w:pStyle w:val="ListParagraph"/>
+        <w:numPr>
+          <w:ilvl w:val="0"/>
+          <w:numId w:val="4"/>
+        </w:numPr>
+      </w:pPr>
+      <w:r>
+        <w:t>There was an issue with the removal of the footer, so this was done once the above was completed, using Find and Replace in the code editor.</w:t>
+      </w:r>
+    </w:p>
+    <w:p>
+      <w:pPr>
+        <w:pStyle w:val="ListParagraph"/>
+        <w:numPr>
+          <w:ilvl w:val="0"/>
+          <w:numId w:val="4"/>
+        </w:numPr>
+      </w:pPr>
+      <w:r>
+        <w:t>Check the files locally and make sure they look fine.</w:t>
+      </w:r>
+    </w:p>
+    <w:p>
+      <w:pPr>
+        <w:pStyle w:val="ListParagraph"/>
+        <w:numPr>
+          <w:ilvl w:val="0"/>
+          <w:numId w:val="4"/>
+        </w:numPr>
+      </w:pPr>
+      <w:r>
+        <w:t>Move these files to the archive server – courses – add a folder for the appropriate year.</w:t>
+      </w:r>
+    </w:p>
+    <w:p>
+      <w:pPr>
+        <w:pStyle w:val="ListParagraph"/>
+        <w:numPr>
+          <w:ilvl w:val="1"/>
+          <w:numId w:val="4"/>
+        </w:numPr>
+      </w:pPr>
+      <w:r>
+        <w:t xml:space="preserve">Note: </w:t>
+      </w:r>
+      <w:r>
+        <w:t>The URL structure doesn't match the structure of the current archived content, so manual creation of the folder structure on the server is necessary. Afterward, the appropriate files should be copied to each of these folders.</w:t>
       </w:r>
     </w:p>
     <w:p/>
-    <w:p>
-      <w:r>
-        <w:t xml:space="preserve">The script files have documentation at each process. </w:t>
-      </w:r>
-    </w:p>
+    <w:p/>
+    <w:p/>
+    <w:p/>
+    <w:p/>
     <w:sectPr>
       <w:pgSz w:w="11906" w:h="16838"/>
       <w:pgMar w:top="1440" w:right="1440" w:bottom="1440" w:left="1440" w:header="708" w:footer="708" w:gutter="0"/>
@@ -262,6 +405,208 @@
     </w:lvl>
   </w:abstractNum>
   <w:abstractNum w:abstractNumId="1" w15:restartNumberingAfterBreak="0">
+    <w:nsid w:val="1CFE6B67"/>
+    <w:multiLevelType w:val="multilevel"/>
+    <w:tmpl w:val="52FAC2FC"/>
+    <w:lvl w:ilvl="0">
+      <w:start w:val="1"/>
+      <w:numFmt w:val="decimal"/>
+      <w:lvlText w:val="%1."/>
+      <w:lvlJc w:val="left"/>
+      <w:pPr>
+        <w:tabs>
+          <w:tab w:val="num" w:pos="720"/>
+        </w:tabs>
+        <w:ind w:left="720" w:hanging="360"/>
+      </w:pPr>
+    </w:lvl>
+    <w:lvl w:ilvl="1" w:tentative="1">
+      <w:start w:val="1"/>
+      <w:numFmt w:val="decimal"/>
+      <w:lvlText w:val="%2."/>
+      <w:lvlJc w:val="left"/>
+      <w:pPr>
+        <w:tabs>
+          <w:tab w:val="num" w:pos="1440"/>
+        </w:tabs>
+        <w:ind w:left="1440" w:hanging="360"/>
+      </w:pPr>
+    </w:lvl>
+    <w:lvl w:ilvl="2" w:tentative="1">
+      <w:start w:val="1"/>
+      <w:numFmt w:val="decimal"/>
+      <w:lvlText w:val="%3."/>
+      <w:lvlJc w:val="left"/>
+      <w:pPr>
+        <w:tabs>
+          <w:tab w:val="num" w:pos="2160"/>
+        </w:tabs>
+        <w:ind w:left="2160" w:hanging="360"/>
+      </w:pPr>
+    </w:lvl>
+    <w:lvl w:ilvl="3" w:tentative="1">
+      <w:start w:val="1"/>
+      <w:numFmt w:val="decimal"/>
+      <w:lvlText w:val="%4."/>
+      <w:lvlJc w:val="left"/>
+      <w:pPr>
+        <w:tabs>
+          <w:tab w:val="num" w:pos="2880"/>
+        </w:tabs>
+        <w:ind w:left="2880" w:hanging="360"/>
+      </w:pPr>
+    </w:lvl>
+    <w:lvl w:ilvl="4" w:tentative="1">
+      <w:start w:val="1"/>
+      <w:numFmt w:val="decimal"/>
+      <w:lvlText w:val="%5."/>
+      <w:lvlJc w:val="left"/>
+      <w:pPr>
+        <w:tabs>
+          <w:tab w:val="num" w:pos="3600"/>
+        </w:tabs>
+        <w:ind w:left="3600" w:hanging="360"/>
+      </w:pPr>
+    </w:lvl>
+    <w:lvl w:ilvl="5" w:tentative="1">
+      <w:start w:val="1"/>
+      <w:numFmt w:val="decimal"/>
+      <w:lvlText w:val="%6."/>
+      <w:lvlJc w:val="left"/>
+      <w:pPr>
+        <w:tabs>
+          <w:tab w:val="num" w:pos="4320"/>
+        </w:tabs>
+        <w:ind w:left="4320" w:hanging="360"/>
+      </w:pPr>
+    </w:lvl>
+    <w:lvl w:ilvl="6" w:tentative="1">
+      <w:start w:val="1"/>
+      <w:numFmt w:val="decimal"/>
+      <w:lvlText w:val="%7."/>
+      <w:lvlJc w:val="left"/>
+      <w:pPr>
+        <w:tabs>
+          <w:tab w:val="num" w:pos="5040"/>
+        </w:tabs>
+        <w:ind w:left="5040" w:hanging="360"/>
+      </w:pPr>
+    </w:lvl>
+    <w:lvl w:ilvl="7" w:tentative="1">
+      <w:start w:val="1"/>
+      <w:numFmt w:val="decimal"/>
+      <w:lvlText w:val="%8."/>
+      <w:lvlJc w:val="left"/>
+      <w:pPr>
+        <w:tabs>
+          <w:tab w:val="num" w:pos="5760"/>
+        </w:tabs>
+        <w:ind w:left="5760" w:hanging="360"/>
+      </w:pPr>
+    </w:lvl>
+    <w:lvl w:ilvl="8" w:tentative="1">
+      <w:start w:val="1"/>
+      <w:numFmt w:val="decimal"/>
+      <w:lvlText w:val="%9."/>
+      <w:lvlJc w:val="left"/>
+      <w:pPr>
+        <w:tabs>
+          <w:tab w:val="num" w:pos="6480"/>
+        </w:tabs>
+        <w:ind w:left="6480" w:hanging="360"/>
+      </w:pPr>
+    </w:lvl>
+  </w:abstractNum>
+  <w:abstractNum w:abstractNumId="2" w15:restartNumberingAfterBreak="0">
+    <w:nsid w:val="34915001"/>
+    <w:multiLevelType w:val="hybridMultilevel"/>
+    <w:tmpl w:val="7F568E8E"/>
+    <w:lvl w:ilvl="0" w:tplc="0809000F">
+      <w:start w:val="1"/>
+      <w:numFmt w:val="decimal"/>
+      <w:lvlText w:val="%1."/>
+      <w:lvlJc w:val="left"/>
+      <w:pPr>
+        <w:ind w:left="720" w:hanging="360"/>
+      </w:pPr>
+      <w:rPr>
+        <w:rFonts w:hint="default"/>
+      </w:rPr>
+    </w:lvl>
+    <w:lvl w:ilvl="1" w:tplc="08090019">
+      <w:start w:val="1"/>
+      <w:numFmt w:val="lowerLetter"/>
+      <w:lvlText w:val="%2."/>
+      <w:lvlJc w:val="left"/>
+      <w:pPr>
+        <w:ind w:left="1440" w:hanging="360"/>
+      </w:pPr>
+    </w:lvl>
+    <w:lvl w:ilvl="2" w:tplc="0809001B" w:tentative="1">
+      <w:start w:val="1"/>
+      <w:numFmt w:val="lowerRoman"/>
+      <w:lvlText w:val="%3."/>
+      <w:lvlJc w:val="right"/>
+      <w:pPr>
+        <w:ind w:left="2160" w:hanging="180"/>
+      </w:pPr>
+    </w:lvl>
+    <w:lvl w:ilvl="3" w:tplc="0809000F" w:tentative="1">
+      <w:start w:val="1"/>
+      <w:numFmt w:val="decimal"/>
+      <w:lvlText w:val="%4."/>
+      <w:lvlJc w:val="left"/>
+      <w:pPr>
+        <w:ind w:left="2880" w:hanging="360"/>
+      </w:pPr>
+    </w:lvl>
+    <w:lvl w:ilvl="4" w:tplc="08090019" w:tentative="1">
+      <w:start w:val="1"/>
+      <w:numFmt w:val="lowerLetter"/>
+      <w:lvlText w:val="%5."/>
+      <w:lvlJc w:val="left"/>
+      <w:pPr>
+        <w:ind w:left="3600" w:hanging="360"/>
+      </w:pPr>
+    </w:lvl>
+    <w:lvl w:ilvl="5" w:tplc="0809001B" w:tentative="1">
+      <w:start w:val="1"/>
+      <w:numFmt w:val="lowerRoman"/>
+      <w:lvlText w:val="%6."/>
+      <w:lvlJc w:val="right"/>
+      <w:pPr>
+        <w:ind w:left="4320" w:hanging="180"/>
+      </w:pPr>
+    </w:lvl>
+    <w:lvl w:ilvl="6" w:tplc="0809000F" w:tentative="1">
+      <w:start w:val="1"/>
+      <w:numFmt w:val="decimal"/>
+      <w:lvlText w:val="%7."/>
+      <w:lvlJc w:val="left"/>
+      <w:pPr>
+        <w:ind w:left="5040" w:hanging="360"/>
+      </w:pPr>
+    </w:lvl>
+    <w:lvl w:ilvl="7" w:tplc="08090019" w:tentative="1">
+      <w:start w:val="1"/>
+      <w:numFmt w:val="lowerLetter"/>
+      <w:lvlText w:val="%8."/>
+      <w:lvlJc w:val="left"/>
+      <w:pPr>
+        <w:ind w:left="5760" w:hanging="360"/>
+      </w:pPr>
+    </w:lvl>
+    <w:lvl w:ilvl="8" w:tplc="0809001B" w:tentative="1">
+      <w:start w:val="1"/>
+      <w:numFmt w:val="lowerRoman"/>
+      <w:lvlText w:val="%9."/>
+      <w:lvlJc w:val="right"/>
+      <w:pPr>
+        <w:ind w:left="6480" w:hanging="180"/>
+      </w:pPr>
+    </w:lvl>
+  </w:abstractNum>
+  <w:abstractNum w:abstractNumId="3" w15:restartNumberingAfterBreak="0">
     <w:nsid w:val="56E730AF"/>
     <w:multiLevelType w:val="hybridMultilevel"/>
     <w:tmpl w:val="04684DE0"/>
@@ -351,10 +696,16 @@
     </w:lvl>
   </w:abstractNum>
   <w:num w:numId="1" w16cid:durableId="1941909206">
-    <w:abstractNumId w:val="1"/>
+    <w:abstractNumId w:val="3"/>
   </w:num>
   <w:num w:numId="2" w16cid:durableId="1468663454">
     <w:abstractNumId w:val="0"/>
+  </w:num>
+  <w:num w:numId="3" w16cid:durableId="1977099663">
+    <w:abstractNumId w:val="1"/>
+  </w:num>
+  <w:num w:numId="4" w16cid:durableId="833107325">
+    <w:abstractNumId w:val="2"/>
   </w:num>
 </w:numbering>
 </file>
@@ -798,6 +1149,38 @@
       <w:contextualSpacing/>
     </w:pPr>
   </w:style>
+  <w:style w:type="paragraph" w:styleId="NormalWeb">
+    <w:name w:val="Normal (Web)"/>
+    <w:basedOn w:val="Normal"/>
+    <w:uiPriority w:val="99"/>
+    <w:semiHidden/>
+    <w:unhideWhenUsed/>
+    <w:rsid w:val="00C0076C"/>
+    <w:pPr>
+      <w:spacing w:before="100" w:beforeAutospacing="1" w:after="100" w:afterAutospacing="1" w:line="240" w:lineRule="auto"/>
+    </w:pPr>
+    <w:rPr>
+      <w:rFonts w:ascii="Times New Roman" w:eastAsia="Times New Roman" w:hAnsi="Times New Roman" w:cs="Times New Roman"/>
+      <w:kern w:val="0"/>
+      <w:sz w:val="24"/>
+      <w:szCs w:val="24"/>
+      <w:lang w:eastAsia="en-GB"/>
+      <w14:ligatures w14:val="none"/>
+    </w:rPr>
+  </w:style>
+  <w:style w:type="character" w:styleId="HTMLCode">
+    <w:name w:val="HTML Code"/>
+    <w:basedOn w:val="DefaultParagraphFont"/>
+    <w:uiPriority w:val="99"/>
+    <w:semiHidden/>
+    <w:unhideWhenUsed/>
+    <w:rsid w:val="00C0076C"/>
+    <w:rPr>
+      <w:rFonts w:ascii="Courier New" w:eastAsia="Times New Roman" w:hAnsi="Courier New" w:cs="Courier New"/>
+      <w:sz w:val="20"/>
+      <w:szCs w:val="20"/>
+    </w:rPr>
+  </w:style>
 </w:styles>
 </file>
 

</xml_diff>